<commit_message>
- Modified Attributes document
</commit_message>
<xml_diff>
--- a/Attributes.docx
+++ b/Attributes.docx
@@ -35,7 +35,13 @@
         <w:rPr>
           <w:b/>
         </w:rPr>
-        <w:t>id</w:t>
+        <w:t>I</w:t>
+      </w:r>
+      <w:r>
+        <w:rPr>
+          <w:b/>
+        </w:rPr>
+        <w:t>d</w:t>
       </w:r>
       <w:r>
         <w:t xml:space="preserve"> = chiave primaria per identificare ogni libro</w:t>
@@ -184,7 +190,10 @@
         <w:t>IsHardCover</w:t>
       </w:r>
       <w:r>
-        <w:t xml:space="preserve"> = definisce se è una copertina rigida</w:t>
+        <w:t xml:space="preserve"> = definisce se è </w:t>
+      </w:r>
+      <w:r>
+        <w:t>rilegato</w:t>
       </w:r>
     </w:p>
     <w:p>

</xml_diff>

<commit_message>
Client docx v2 with query
</commit_message>
<xml_diff>
--- a/Attributes.docx
+++ b/Attributes.docx
@@ -283,6 +283,81 @@
         <w:tab/>
       </w:r>
     </w:p>
+    <w:p>
+      <w:pPr>
+        <w:jc w:val="center"/>
+        <w:rPr>
+          <w:b/>
+          <w:sz w:val="36"/>
+          <w:szCs w:val="36"/>
+        </w:rPr>
+      </w:pPr>
+      <w:r>
+        <w:rPr>
+          <w:b/>
+          <w:sz w:val="36"/>
+          <w:szCs w:val="36"/>
+        </w:rPr>
+        <w:t>Query (operazioni 1,2,3,4)</w:t>
+      </w:r>
+    </w:p>
+    <w:p>
+      <w:r>
+        <w:rPr>
+          <w:b/>
+        </w:rPr>
+        <w:t>1</w:t>
+      </w:r>
+      <w:r>
+        <w:t xml:space="preserve"> = stampare </w:t>
+      </w:r>
+      <w:r>
+        <w:t>quantità dei libri “Ultimi Arrivi” nel reparto “fumetti”</w:t>
+      </w:r>
+    </w:p>
+    <w:p>
+      <w:r>
+        <w:rPr>
+          <w:b/>
+        </w:rPr>
+        <w:t>2</w:t>
+      </w:r>
+      <w:r>
+        <w:t xml:space="preserve"> = </w:t>
+      </w:r>
+      <w:r>
+        <w:t>elenco dei libri scontati presenti in tutti i reparti in ordine crescente per sconto (da quelli meno a quelli più scontati)</w:t>
+      </w:r>
+    </w:p>
+    <w:p>
+      <w:r>
+        <w:rPr>
+          <w:b/>
+        </w:rPr>
+        <w:t>3</w:t>
+      </w:r>
+      <w:r>
+        <w:t xml:space="preserve"> = </w:t>
+      </w:r>
+      <w:r>
+        <w:t>elenco libri archiviati all'interno di un periodo definito da due date inserite in input</w:t>
+      </w:r>
+    </w:p>
+    <w:p>
+      <w:r>
+        <w:rPr>
+          <w:b/>
+        </w:rPr>
+        <w:t>4</w:t>
+      </w:r>
+      <w:r>
+        <w:t xml:space="preserve"> = </w:t>
+      </w:r>
+      <w:r>
+        <w:t>dato il codice di un carrello elenco dei titoli dei libri acquistati con il rispettivo numero copie e username dell'utente associato a quel carrell</w:t>
+      </w:r>
+    </w:p>
+    <w:p/>
     <w:sectPr>
       <w:pgSz w:w="11906" w:h="16838"/>
       <w:pgMar w:top="1417" w:right="1134" w:bottom="1134" w:left="1134" w:header="708" w:footer="708" w:gutter="0"/>

</xml_diff>

<commit_message>
- Modified Attributes.docx document
</commit_message>
<xml_diff>
--- a/Attributes.docx
+++ b/Attributes.docx
@@ -17,7 +17,23 @@
           <w:sz w:val="36"/>
           <w:szCs w:val="36"/>
         </w:rPr>
-        <w:t>Attrubuti</w:t>
+        <w:t xml:space="preserve"> Attri</w:t>
+      </w:r>
+      <w:r>
+        <w:rPr>
+          <w:b/>
+          <w:sz w:val="36"/>
+          <w:szCs w:val="36"/>
+        </w:rPr>
+        <w:t>buti</w:t>
+      </w:r>
+      <w:r>
+        <w:rPr>
+          <w:b/>
+          <w:sz w:val="36"/>
+          <w:szCs w:val="36"/>
+        </w:rPr>
+        <w:t xml:space="preserve"> dbLibri</w:t>
       </w:r>
     </w:p>
     <w:p>
@@ -240,7 +256,13 @@
         <w:t>architettura e urbanistica</w:t>
       </w:r>
       <w:r>
-        <w:t>, ecc...)</w:t>
+        <w:t>, ecc</w:t>
+      </w:r>
+      <w:r>
+        <w:t>…</w:t>
+      </w:r>
+      <w:r>
+        <w:t>)</w:t>
       </w:r>
     </w:p>
     <w:p>
@@ -340,7 +362,13 @@
         <w:t xml:space="preserve"> = </w:t>
       </w:r>
       <w:r>
-        <w:t>elenco libri archiviati all'interno di un periodo definito da due date inserite in input</w:t>
+        <w:t>elenco libri archiviati all</w:t>
+      </w:r>
+      <w:r>
+        <w:t>’</w:t>
+      </w:r>
+      <w:r>
+        <w:t>interno di un periodo definito da due date inserite in input</w:t>
       </w:r>
     </w:p>
     <w:p>
@@ -354,10 +382,315 @@
         <w:t xml:space="preserve"> = </w:t>
       </w:r>
       <w:r>
-        <w:t>dato il codice di un carrello elenco dei titoli dei libri acquistati con il rispettivo numero copie e username dell'utente associato a quel carrell</w:t>
+        <w:t>dato il codice di un carrello elenco dei titoli dei libri acquistati con il rispettivo numero copie e username dell</w:t>
+      </w:r>
+      <w:r>
+        <w:t>’</w:t>
+      </w:r>
+      <w:r>
+        <w:t>utente associato a quel carrell</w:t>
       </w:r>
     </w:p>
     <w:p/>
+    <w:p>
+      <w:pPr>
+        <w:jc w:val="center"/>
+      </w:pPr>
+    </w:p>
+    <w:p>
+      <w:pPr>
+        <w:jc w:val="center"/>
+        <w:rPr>
+          <w:b/>
+          <w:sz w:val="36"/>
+          <w:szCs w:val="36"/>
+        </w:rPr>
+      </w:pPr>
+      <w:r>
+        <w:rPr>
+          <w:b/>
+          <w:sz w:val="36"/>
+          <w:szCs w:val="36"/>
+        </w:rPr>
+        <w:lastRenderedPageBreak/>
+        <w:t>Attributi dbLibri</w:t>
+      </w:r>
+    </w:p>
+    <w:p>
+      <w:pPr>
+        <w:jc w:val="center"/>
+        <w:rPr>
+          <w:b/>
+          <w:sz w:val="36"/>
+          <w:szCs w:val="36"/>
+        </w:rPr>
+      </w:pPr>
+    </w:p>
+    <w:p>
+      <w:r>
+        <w:rPr>
+          <w:b/>
+        </w:rPr>
+        <w:t>I</w:t>
+      </w:r>
+      <w:r>
+        <w:rPr>
+          <w:b/>
+        </w:rPr>
+        <w:t>d</w:t>
+      </w:r>
+      <w:r>
+        <w:t xml:space="preserve"> = chiave primaria per identificare ogni utente</w:t>
+      </w:r>
+    </w:p>
+    <w:p>
+      <w:r>
+        <w:rPr>
+          <w:b/>
+        </w:rPr>
+        <w:t>Name</w:t>
+      </w:r>
+      <w:r>
+        <w:t xml:space="preserve"> = nome dell’utente</w:t>
+      </w:r>
+    </w:p>
+    <w:p>
+      <w:r>
+        <w:rPr>
+          <w:b/>
+        </w:rPr>
+        <w:t>Lastname</w:t>
+      </w:r>
+      <w:r>
+        <w:t xml:space="preserve"> = cognome dell’utente</w:t>
+      </w:r>
+    </w:p>
+    <w:p>
+      <w:r>
+        <w:rPr>
+          <w:b/>
+        </w:rPr>
+        <w:t>Address</w:t>
+      </w:r>
+      <w:r>
+        <w:t xml:space="preserve"> = contiene delle informazioni come:</w:t>
+      </w:r>
+    </w:p>
+    <w:p>
+      <w:r>
+        <w:tab/>
+        <w:t>-</w:t>
+      </w:r>
+      <w:r>
+        <w:t xml:space="preserve"> </w:t>
+      </w:r>
+      <w:r>
+        <w:rPr>
+          <w:b/>
+        </w:rPr>
+        <w:t>Country</w:t>
+      </w:r>
+      <w:r>
+        <w:t xml:space="preserve"> =nazione dell’utente</w:t>
+      </w:r>
+    </w:p>
+    <w:p>
+      <w:r>
+        <w:tab/>
+        <w:t xml:space="preserve"> -</w:t>
+      </w:r>
+      <w:r>
+        <w:t xml:space="preserve"> </w:t>
+      </w:r>
+      <w:r>
+        <w:rPr>
+          <w:b/>
+        </w:rPr>
+        <w:t>City</w:t>
+      </w:r>
+      <w:r>
+        <w:t xml:space="preserve"> = città dell’utente</w:t>
+      </w:r>
+    </w:p>
+    <w:p>
+      <w:r>
+        <w:tab/>
+        <w:t>-</w:t>
+      </w:r>
+      <w:r>
+        <w:t xml:space="preserve"> </w:t>
+      </w:r>
+      <w:r>
+        <w:rPr>
+          <w:b/>
+        </w:rPr>
+        <w:t>Street</w:t>
+      </w:r>
+      <w:r>
+        <w:t xml:space="preserve"> = via dell’utente</w:t>
+      </w:r>
+    </w:p>
+    <w:p>
+      <w:r>
+        <w:rPr>
+          <w:b/>
+        </w:rPr>
+        <w:t>CAP</w:t>
+      </w:r>
+      <w:r>
+        <w:t xml:space="preserve"> =codice avviamento postale dell’utente</w:t>
+      </w:r>
+    </w:p>
+    <w:p>
+      <w:r>
+        <w:rPr>
+          <w:b/>
+        </w:rPr>
+        <w:t>PhineNumber</w:t>
+      </w:r>
+      <w:r>
+        <w:t xml:space="preserve"> = numero di telefono dell’utente</w:t>
+      </w:r>
+    </w:p>
+    <w:p>
+      <w:r>
+        <w:rPr>
+          <w:b/>
+        </w:rPr>
+        <w:t>Email</w:t>
+      </w:r>
+      <w:r>
+        <w:t xml:space="preserve"> = email e username dell’utente</w:t>
+      </w:r>
+    </w:p>
+    <w:p>
+      <w:r>
+        <w:rPr>
+          <w:b/>
+        </w:rPr>
+        <w:t>Password</w:t>
+      </w:r>
+      <w:r>
+        <w:t xml:space="preserve"> = password dell’account</w:t>
+      </w:r>
+    </w:p>
+    <w:p>
+      <w:r>
+        <w:rPr>
+          <w:b/>
+        </w:rPr>
+        <w:t>CreditCard</w:t>
+      </w:r>
+      <w:r>
+        <w:t xml:space="preserve"> = contiene delle informazioni come:</w:t>
+      </w:r>
+    </w:p>
+    <w:p>
+      <w:r>
+        <w:tab/>
+        <w:t>-</w:t>
+      </w:r>
+      <w:r>
+        <w:t xml:space="preserve"> </w:t>
+      </w:r>
+      <w:r>
+        <w:rPr>
+          <w:b/>
+        </w:rPr>
+        <w:t>Number</w:t>
+      </w:r>
+      <w:r>
+        <w:t xml:space="preserve"> =numero della carta di credito</w:t>
+      </w:r>
+    </w:p>
+    <w:p>
+      <w:r>
+        <w:tab/>
+        <w:t xml:space="preserve"> -</w:t>
+      </w:r>
+      <w:r>
+        <w:t xml:space="preserve"> </w:t>
+      </w:r>
+      <w:r>
+        <w:rPr>
+          <w:b/>
+        </w:rPr>
+        <w:t>Type</w:t>
+      </w:r>
+      <w:r>
+        <w:t xml:space="preserve"> = tipo di carta</w:t>
+      </w:r>
+    </w:p>
+    <w:p>
+      <w:r>
+        <w:tab/>
+        <w:t>-</w:t>
+      </w:r>
+      <w:r>
+        <w:t xml:space="preserve"> </w:t>
+      </w:r>
+      <w:r>
+        <w:rPr>
+          <w:b/>
+        </w:rPr>
+        <w:t>ExpirationDate</w:t>
+      </w:r>
+      <w:r>
+        <w:t xml:space="preserve"> = data di scadenza della carta</w:t>
+      </w:r>
+    </w:p>
+    <w:p>
+      <w:r>
+        <w:rPr>
+          <w:b/>
+        </w:rPr>
+        <w:t>Cart</w:t>
+      </w:r>
+      <w:r>
+        <w:t xml:space="preserve"> = contiene delle informazioni come:</w:t>
+      </w:r>
+    </w:p>
+    <w:p>
+      <w:r>
+        <w:tab/>
+        <w:t>-</w:t>
+      </w:r>
+      <w:r>
+        <w:t xml:space="preserve"> </w:t>
+      </w:r>
+      <w:r>
+        <w:rPr>
+          <w:b/>
+        </w:rPr>
+        <w:t>BookId</w:t>
+      </w:r>
+      <w:r>
+        <w:t xml:space="preserve"> =id del libro inserito</w:t>
+      </w:r>
+    </w:p>
+    <w:p>
+      <w:pPr>
+        <w:rPr>
+          <w:u w:val="single"/>
+        </w:rPr>
+      </w:pPr>
+      <w:r>
+        <w:tab/>
+        <w:t xml:space="preserve"> -</w:t>
+      </w:r>
+      <w:r>
+        <w:t xml:space="preserve"> </w:t>
+      </w:r>
+      <w:r>
+        <w:rPr>
+          <w:b/>
+        </w:rPr>
+        <w:t>Amount</w:t>
+      </w:r>
+      <w:r>
+        <w:t xml:space="preserve"> = numero di copie del relativo libro</w:t>
+      </w:r>
+    </w:p>
     <w:sectPr>
       <w:pgSz w:w="11906" w:h="16838"/>
       <w:pgMar w:top="1417" w:right="1134" w:bottom="1134" w:left="1134" w:header="708" w:footer="708" w:gutter="0"/>

</xml_diff>